<commit_message>
adding the data in mySQL + adding the commands in the word file
</commit_message>
<xml_diff>
--- a/SQL Command.docx
+++ b/SQL Command.docx
@@ -1254,7 +1254,16 @@
         <w:t>:</w:t>
       </w:r>
     </w:p>
-    <w:p/>
+    <w:p>
+      <w:r>
+        <w:t xml:space="preserve">USE </w:t>
+      </w:r>
+      <w:proofErr w:type="gramStart"/>
+      <w:r>
+        <w:t>Project;</w:t>
+      </w:r>
+      <w:proofErr w:type="gramEnd"/>
+    </w:p>
     <w:p>
       <w:r>
         <w:t>INSERT INTO College VALUES ('Liberal Arts College','123 Main Street Suite 400','(666) 123-4567'</w:t>
@@ -1295,7 +1304,113 @@
         <w:t>_____________________________________________________________________________________</w:t>
       </w:r>
     </w:p>
-    <w:p/>
+    <w:p>
+      <w:r>
+        <w:t>INSERT INTO Dept (</w:t>
+      </w:r>
+      <w:proofErr w:type="spellStart"/>
+      <w:r>
+        <w:t>DName</w:t>
+      </w:r>
+      <w:proofErr w:type="spellEnd"/>
+      <w:r>
+        <w:t xml:space="preserve">, </w:t>
+      </w:r>
+      <w:proofErr w:type="spellStart"/>
+      <w:r>
+        <w:t>DCode</w:t>
+      </w:r>
+      <w:proofErr w:type="spellEnd"/>
+      <w:r>
+        <w:t xml:space="preserve">, </w:t>
+      </w:r>
+      <w:proofErr w:type="spellStart"/>
+      <w:r>
+        <w:t>DOffice</w:t>
+      </w:r>
+      <w:proofErr w:type="spellEnd"/>
+      <w:r>
+        <w:t xml:space="preserve">, </w:t>
+      </w:r>
+      <w:proofErr w:type="spellStart"/>
+      <w:r>
+        <w:t>DPhone</w:t>
+      </w:r>
+      <w:proofErr w:type="spellEnd"/>
+      <w:r>
+        <w:t xml:space="preserve">, </w:t>
+      </w:r>
+      <w:proofErr w:type="spellStart"/>
+      <w:r>
+        <w:t>CStartDate</w:t>
+      </w:r>
+      <w:proofErr w:type="spellEnd"/>
+      <w:r>
+        <w:t xml:space="preserve">, </w:t>
+      </w:r>
+      <w:proofErr w:type="spellStart"/>
+      <w:proofErr w:type="gramStart"/>
+      <w:r>
+        <w:t>CollegeCName,InstructorId</w:t>
+      </w:r>
+      <w:proofErr w:type="spellEnd"/>
+      <w:proofErr w:type="gramEnd"/>
+      <w:r>
+        <w:t xml:space="preserve">) VALUES ('Art', 300, 'Arts Building, Room 300', '(555) 555-1234', '1888-08-10', 'Liberal Arts </w:t>
+      </w:r>
+      <w:proofErr w:type="spellStart"/>
+      <w:r>
+        <w:t>College',null</w:t>
+      </w:r>
+      <w:proofErr w:type="spellEnd"/>
+      <w:r>
+        <w:t>);</w:t>
+      </w:r>
+    </w:p>
+    <w:p/>
+    <w:p>
+      <w:r>
+        <w:t xml:space="preserve">INSERT INTO Dept VALUES ('Nursing', 100, 'Health Building, Suite 33', '(666) 321-6789', '1890-09-05', 'Health and Wellness </w:t>
+      </w:r>
+      <w:proofErr w:type="spellStart"/>
+      <w:r>
+        <w:t>College</w:t>
+      </w:r>
+      <w:proofErr w:type="gramStart"/>
+      <w:r>
+        <w:t>',null</w:t>
+      </w:r>
+      <w:proofErr w:type="spellEnd"/>
+      <w:proofErr w:type="gramEnd"/>
+      <w:r>
+        <w:t>);</w:t>
+      </w:r>
+    </w:p>
+    <w:p/>
+    <w:p>
+      <w:r>
+        <w:lastRenderedPageBreak/>
+        <w:t xml:space="preserve">INSERT INTO Dept VALUES ('Computer Science', 200, 'Engineering Building, Room 203', '(555) 123-4567', '1990-01-01', 'College of </w:t>
+      </w:r>
+      <w:proofErr w:type="spellStart"/>
+      <w:r>
+        <w:t>Engineering</w:t>
+      </w:r>
+      <w:proofErr w:type="gramStart"/>
+      <w:r>
+        <w:t>',null</w:t>
+      </w:r>
+      <w:proofErr w:type="spellEnd"/>
+      <w:proofErr w:type="gramEnd"/>
+      <w:r>
+        <w:t>);</w:t>
+      </w:r>
+    </w:p>
+    <w:p>
+      <w:r>
+        <w:t>_____________________________________________________________________________</w:t>
+      </w:r>
+    </w:p>
     <w:p>
       <w:r>
         <w:t>INSERT INTO Instructor (</w:t>
@@ -1375,7 +1490,6 @@
     <w:p/>
     <w:p>
       <w:r>
-        <w:lastRenderedPageBreak/>
         <w:t xml:space="preserve">INSERT INTO Instructor </w:t>
       </w:r>
       <w:proofErr w:type="gramStart"/>
@@ -1409,15 +1523,15 @@
     <w:p/>
     <w:p>
       <w:r>
-        <w:t>INSERT INTO Dept (</w:t>
-      </w:r>
-      <w:proofErr w:type="spellStart"/>
-      <w:r>
-        <w:t>DName</w:t>
-      </w:r>
-      <w:proofErr w:type="spellEnd"/>
-      <w:r>
-        <w:t xml:space="preserve">, </w:t>
+        <w:t xml:space="preserve">UPDATE Dept SET </w:t>
+      </w:r>
+      <w:proofErr w:type="spellStart"/>
+      <w:r>
+        <w:t>InstructorId</w:t>
+      </w:r>
+      <w:proofErr w:type="spellEnd"/>
+      <w:r>
+        <w:t xml:space="preserve"> = 1 WHERE </w:t>
       </w:r>
       <w:proofErr w:type="spellStart"/>
       <w:r>
@@ -1425,46 +1539,88 @@
       </w:r>
       <w:proofErr w:type="spellEnd"/>
       <w:r>
-        <w:t xml:space="preserve">, </w:t>
-      </w:r>
-      <w:proofErr w:type="spellStart"/>
-      <w:r>
-        <w:t>DOffice</w:t>
-      </w:r>
-      <w:proofErr w:type="spellEnd"/>
-      <w:r>
-        <w:t xml:space="preserve">, </w:t>
-      </w:r>
-      <w:proofErr w:type="spellStart"/>
-      <w:r>
-        <w:t>DPhone</w:t>
-      </w:r>
-      <w:proofErr w:type="spellEnd"/>
-      <w:r>
-        <w:t xml:space="preserve">, </w:t>
-      </w:r>
-      <w:proofErr w:type="spellStart"/>
-      <w:r>
-        <w:t>CStartDate</w:t>
-      </w:r>
-      <w:proofErr w:type="spellEnd"/>
-      <w:r>
-        <w:t xml:space="preserve">, </w:t>
-      </w:r>
-      <w:proofErr w:type="spellStart"/>
-      <w:proofErr w:type="gramStart"/>
-      <w:r>
-        <w:t>CollegeCName,InstructorId</w:t>
-      </w:r>
-      <w:proofErr w:type="spellEnd"/>
-      <w:proofErr w:type="gramEnd"/>
-      <w:r>
-        <w:t>)</w:t>
-      </w:r>
-    </w:p>
-    <w:p>
-      <w:r>
-        <w:t>VALUES ('Art', 300, 'Arts Building, Room 300', '(555) 555-1234', '1888-08-10', 'Liberal Arts College',1</w:t>
+        <w:t xml:space="preserve"> = 300 LIMIT </w:t>
+      </w:r>
+      <w:proofErr w:type="gramStart"/>
+      <w:r>
+        <w:t>1;</w:t>
+      </w:r>
+      <w:proofErr w:type="gramEnd"/>
+    </w:p>
+    <w:p/>
+    <w:p>
+      <w:r>
+        <w:t xml:space="preserve">UPDATE Dept SET </w:t>
+      </w:r>
+      <w:proofErr w:type="spellStart"/>
+      <w:r>
+        <w:t>InstructorId</w:t>
+      </w:r>
+      <w:proofErr w:type="spellEnd"/>
+      <w:r>
+        <w:t xml:space="preserve"> = 3 WHERE </w:t>
+      </w:r>
+      <w:proofErr w:type="spellStart"/>
+      <w:r>
+        <w:t>DCode</w:t>
+      </w:r>
+      <w:proofErr w:type="spellEnd"/>
+      <w:r>
+        <w:t xml:space="preserve"> = 200 LIMIT </w:t>
+      </w:r>
+      <w:proofErr w:type="gramStart"/>
+      <w:r>
+        <w:t>1;</w:t>
+      </w:r>
+      <w:proofErr w:type="gramEnd"/>
+    </w:p>
+    <w:p/>
+    <w:p>
+      <w:r>
+        <w:t xml:space="preserve">UPDATE Dept SET </w:t>
+      </w:r>
+      <w:proofErr w:type="spellStart"/>
+      <w:r>
+        <w:t>InstructorId</w:t>
+      </w:r>
+      <w:proofErr w:type="spellEnd"/>
+      <w:r>
+        <w:t xml:space="preserve"> = 2 WHERE </w:t>
+      </w:r>
+      <w:proofErr w:type="spellStart"/>
+      <w:r>
+        <w:t>DCode</w:t>
+      </w:r>
+      <w:proofErr w:type="spellEnd"/>
+      <w:r>
+        <w:t xml:space="preserve"> = 100 LIMIT</w:t>
+      </w:r>
+      <w:r>
+        <w:t xml:space="preserve"> </w:t>
+      </w:r>
+      <w:proofErr w:type="gramStart"/>
+      <w:r>
+        <w:t>1;</w:t>
+      </w:r>
+      <w:proofErr w:type="gramEnd"/>
+    </w:p>
+    <w:p>
+      <w:r>
+        <w:t>__________________________________________________________________________________</w:t>
+      </w:r>
+    </w:p>
+    <w:p/>
+    <w:p>
+      <w:r>
+        <w:t xml:space="preserve">INSERT INTO Course VALUES (255,'OOP',3,1,'OOP is a programming paradigm that is widely used in software </w:t>
+      </w:r>
+      <w:proofErr w:type="spellStart"/>
+      <w:r>
+        <w:t>development','Computer</w:t>
+      </w:r>
+      <w:proofErr w:type="spellEnd"/>
+      <w:r>
+        <w:t xml:space="preserve"> Science',200</w:t>
       </w:r>
       <w:proofErr w:type="gramStart"/>
       <w:r>
@@ -1475,7 +1631,7 @@
     <w:p/>
     <w:p>
       <w:r>
-        <w:t>INSERT INTO Dept VALUES ('Nursing', 100, 'Health Building, Suite 33', '(666) 321-6789', '1890-09-05', 'Health and Wellness College',2</w:t>
+        <w:t>INSERT INTO Course VALUES (355,'Art History',3,2,'focuses on the history of art, art movements, and the critical analysis of art','Art',300</w:t>
       </w:r>
       <w:proofErr w:type="gramStart"/>
       <w:r>
@@ -1486,7 +1642,7 @@
     <w:p/>
     <w:p>
       <w:r>
-        <w:t>INSERT INTO Dept VALUES ('Computer Science', 200, 'Engineering Building, Room 203', '(555) 123-4567', '1990-01-01', 'College of Engineering',3</w:t>
+        <w:t>INSERT INTO Course VALUES (155,'Public Health',3,1,'related to public health principles, epidemiology, health policy, and disease prevention','Nursing',100</w:t>
       </w:r>
       <w:proofErr w:type="gramStart"/>
       <w:r>
@@ -1498,168 +1654,6 @@
       <w:r>
         <w:t>_____________________________________________________________________________________</w:t>
       </w:r>
-    </w:p>
-    <w:p/>
-    <w:p>
-      <w:r>
-        <w:t>INSERT INTO Course (</w:t>
-      </w:r>
-      <w:proofErr w:type="spellStart"/>
-      <w:proofErr w:type="gramStart"/>
-      <w:r>
-        <w:t>CCode</w:t>
-      </w:r>
-      <w:proofErr w:type="spellEnd"/>
-      <w:r>
-        <w:t xml:space="preserve"> ,</w:t>
-      </w:r>
-      <w:proofErr w:type="spellStart"/>
-      <w:r>
-        <w:t>CoName</w:t>
-      </w:r>
-      <w:proofErr w:type="spellEnd"/>
-      <w:proofErr w:type="gramEnd"/>
-      <w:r>
-        <w:t xml:space="preserve"> ,Credits ,Level ,</w:t>
-      </w:r>
-      <w:proofErr w:type="spellStart"/>
-      <w:r>
-        <w:t>CDesc</w:t>
-      </w:r>
-      <w:proofErr w:type="spellEnd"/>
-      <w:r>
-        <w:t xml:space="preserve"> ,</w:t>
-      </w:r>
-      <w:proofErr w:type="spellStart"/>
-      <w:r>
-        <w:t>DeptDName</w:t>
-      </w:r>
-      <w:proofErr w:type="spellEnd"/>
-      <w:r>
-        <w:t xml:space="preserve"> ,</w:t>
-      </w:r>
-      <w:proofErr w:type="spellStart"/>
-      <w:r>
-        <w:t>DeptDCode</w:t>
-      </w:r>
-      <w:proofErr w:type="spellEnd"/>
-      <w:r>
-        <w:t xml:space="preserve"> )</w:t>
-      </w:r>
-    </w:p>
-    <w:p>
-      <w:r>
-        <w:t xml:space="preserve">VALUES (255,'OOP',3,1,'OOP is a programming paradigm that is widely used in software </w:t>
-      </w:r>
-      <w:proofErr w:type="spellStart"/>
-      <w:r>
-        <w:t>development','Computer</w:t>
-      </w:r>
-      <w:proofErr w:type="spellEnd"/>
-      <w:r>
-        <w:t xml:space="preserve"> Science',200</w:t>
-      </w:r>
-      <w:proofErr w:type="gramStart"/>
-      <w:r>
-        <w:t>);</w:t>
-      </w:r>
-      <w:proofErr w:type="gramEnd"/>
-    </w:p>
-    <w:p/>
-    <w:p>
-      <w:r>
-        <w:t>INSERT INTO Course VALUES (355,'Art History',3,2,'focuses on the history of art, art movements, and the critical analysis of art','Art',300</w:t>
-      </w:r>
-      <w:proofErr w:type="gramStart"/>
-      <w:r>
-        <w:t>);</w:t>
-      </w:r>
-      <w:proofErr w:type="gramEnd"/>
-    </w:p>
-    <w:p/>
-    <w:p>
-      <w:r>
-        <w:t>INSERT INTO Course VALUES (155,'Public Health',3,1,'related to public health principles, epidemiology, health policy, and disease prevention','Nursing',100</w:t>
-      </w:r>
-      <w:proofErr w:type="gramStart"/>
-      <w:r>
-        <w:t>);</w:t>
-      </w:r>
-      <w:proofErr w:type="gramEnd"/>
-    </w:p>
-    <w:p>
-      <w:r>
-        <w:t>_____________________________________________________________________________________</w:t>
-      </w:r>
-    </w:p>
-    <w:p/>
-    <w:p>
-      <w:r>
-        <w:t>INSERT INTO Student (</w:t>
-      </w:r>
-      <w:proofErr w:type="spellStart"/>
-      <w:proofErr w:type="gramStart"/>
-      <w:r>
-        <w:t>SId</w:t>
-      </w:r>
-      <w:proofErr w:type="spellEnd"/>
-      <w:r>
-        <w:t xml:space="preserve"> ,</w:t>
-      </w:r>
-      <w:proofErr w:type="spellStart"/>
-      <w:r>
-        <w:t>MName</w:t>
-      </w:r>
-      <w:proofErr w:type="gramEnd"/>
-      <w:r>
-        <w:t>,FName</w:t>
-      </w:r>
-      <w:proofErr w:type="spellEnd"/>
-      <w:r>
-        <w:t xml:space="preserve"> ,</w:t>
-      </w:r>
-      <w:proofErr w:type="spellStart"/>
-      <w:r>
-        <w:t>LName</w:t>
-      </w:r>
-      <w:proofErr w:type="spellEnd"/>
-      <w:r>
-        <w:t xml:space="preserve"> ,Phone ,Major ,DOB ,</w:t>
-      </w:r>
-      <w:proofErr w:type="spellStart"/>
-      <w:r>
-        <w:t>DeptDName</w:t>
-      </w:r>
-      <w:proofErr w:type="spellEnd"/>
-      <w:r>
-        <w:t xml:space="preserve"> ,</w:t>
-      </w:r>
-      <w:proofErr w:type="spellStart"/>
-      <w:r>
-        <w:t>DeptDCode</w:t>
-      </w:r>
-      <w:proofErr w:type="spellEnd"/>
-      <w:r>
-        <w:t xml:space="preserve"> )</w:t>
-      </w:r>
-    </w:p>
-    <w:p>
-      <w:r>
-        <w:t xml:space="preserve">VALUES (1,'Abdullah','Hissa','AL </w:t>
-      </w:r>
-      <w:proofErr w:type="spellStart"/>
-      <w:r>
-        <w:t>Muhannadi</w:t>
-      </w:r>
-      <w:proofErr w:type="spellEnd"/>
-      <w:r>
-        <w:t>','(666) 123-4567','Computer Science','2001-12-02','Computer Science',200</w:t>
-      </w:r>
-      <w:proofErr w:type="gramStart"/>
-      <w:r>
-        <w:t>);</w:t>
-      </w:r>
-      <w:proofErr w:type="gramEnd"/>
     </w:p>
     <w:p/>
     <w:p>
@@ -1715,6 +1709,75 @@
     </w:p>
     <w:p>
       <w:r>
+        <w:t xml:space="preserve">VALUES (1,'Abdullah','Hissa','AL </w:t>
+      </w:r>
+      <w:proofErr w:type="spellStart"/>
+      <w:r>
+        <w:t>Muhannadi</w:t>
+      </w:r>
+      <w:proofErr w:type="spellEnd"/>
+      <w:r>
+        <w:t>','(666) 123-4567','Computer Science','2001-12-02','Computer Science',200</w:t>
+      </w:r>
+      <w:proofErr w:type="gramStart"/>
+      <w:r>
+        <w:t>);</w:t>
+      </w:r>
+      <w:proofErr w:type="gramEnd"/>
+    </w:p>
+    <w:p/>
+    <w:p>
+      <w:r>
+        <w:t>INSERT INTO Student (</w:t>
+      </w:r>
+      <w:proofErr w:type="spellStart"/>
+      <w:proofErr w:type="gramStart"/>
+      <w:r>
+        <w:t>SId</w:t>
+      </w:r>
+      <w:proofErr w:type="spellEnd"/>
+      <w:r>
+        <w:t xml:space="preserve"> ,</w:t>
+      </w:r>
+      <w:proofErr w:type="spellStart"/>
+      <w:r>
+        <w:t>MName</w:t>
+      </w:r>
+      <w:proofErr w:type="gramEnd"/>
+      <w:r>
+        <w:t>,FName</w:t>
+      </w:r>
+      <w:proofErr w:type="spellEnd"/>
+      <w:r>
+        <w:t xml:space="preserve"> ,</w:t>
+      </w:r>
+      <w:proofErr w:type="spellStart"/>
+      <w:r>
+        <w:t>LName</w:t>
+      </w:r>
+      <w:proofErr w:type="spellEnd"/>
+      <w:r>
+        <w:t xml:space="preserve"> ,Phone ,Major ,DOB ,</w:t>
+      </w:r>
+      <w:proofErr w:type="spellStart"/>
+      <w:r>
+        <w:t>DeptDName</w:t>
+      </w:r>
+      <w:proofErr w:type="spellEnd"/>
+      <w:r>
+        <w:t xml:space="preserve"> ,</w:t>
+      </w:r>
+      <w:proofErr w:type="spellStart"/>
+      <w:r>
+        <w:t>DeptDCode</w:t>
+      </w:r>
+      <w:proofErr w:type="spellEnd"/>
+      <w:r>
+        <w:t xml:space="preserve"> )</w:t>
+      </w:r>
+    </w:p>
+    <w:p>
+      <w:r>
         <w:t>VALUES (2,'Muhanad','Aya ','Hassan','(666) 123-4567','Computer Science','2001-04-01','Computer Science',200</w:t>
       </w:r>
       <w:proofErr w:type="gramStart"/>
@@ -2108,7 +2171,6 @@
     </w:p>
     <w:p>
       <w:r>
-        <w:lastRenderedPageBreak/>
         <w:t>_____________________________________________________________________________________</w:t>
       </w:r>
     </w:p>

</xml_diff>